<commit_message>
ajuste no nome do ibict da logo
</commit_message>
<xml_diff>
--- a/public/MODELO-DE-OFICIO.docx
+++ b/public/MODELO-DE-OFICIO.docx
@@ -4,6 +4,7 @@
   <w:body>
     <w:p>
       <w:pPr>
+        <w:spacing w:line="276" w:lineRule="auto"/>
         <w:rPr/>
       </w:pPr>
       <w:r>
@@ -14,6 +15,7 @@
     </w:p>
     <w:p>
       <w:pPr>
+        <w:spacing w:line="276" w:lineRule="auto"/>
         <w:rPr/>
       </w:pPr>
       <w:r>
@@ -24,6 +26,28 @@
     </w:p>
     <w:p>
       <w:pPr>
+        <w:spacing w:line="276" w:lineRule="auto"/>
+        <w:rPr>
+          <w:rFonts w:ascii="Calibri" w:cs="Calibri" w:eastAsia="Calibri" w:hAnsi="Calibri"/>
+          <w:b w:val="1"/>
+          <w:sz w:val="24"/>
+          <w:szCs w:val="24"/>
+        </w:rPr>
+      </w:pPr>
+      <w:r>
+        <w:rPr>
+          <w:rFonts w:ascii="Calibri" w:cs="Calibri" w:eastAsia="Calibri" w:hAnsi="Calibri"/>
+          <w:b w:val="1"/>
+          <w:sz w:val="24"/>
+          <w:szCs w:val="24"/>
+          <w:rtl w:val="0"/>
+        </w:rPr>
+        <w:t xml:space="preserve">FORMULÁRIO PARA PARTICIPAÇÃO DO OASISBR</w:t>
+      </w:r>
+    </w:p>
+    <w:p>
+      <w:pPr>
+        <w:spacing w:line="276" w:lineRule="auto"/>
         <w:rPr>
           <w:rFonts w:ascii="Calibri" w:cs="Calibri" w:eastAsia="Calibri" w:hAnsi="Calibri"/>
           <w:sz w:val="24"/>
@@ -42,20 +66,22 @@
     </w:p>
     <w:p>
       <w:pPr>
-        <w:rPr>
-          <w:rFonts w:ascii="Calibri" w:cs="Calibri" w:eastAsia="Calibri" w:hAnsi="Calibri"/>
-          <w:sz w:val="24"/>
-          <w:szCs w:val="24"/>
-        </w:rPr>
-      </w:pPr>
-      <w:r>
-        <w:rPr>
-          <w:rtl w:val="0"/>
-        </w:rPr>
-      </w:r>
-    </w:p>
-    <w:p>
-      <w:pPr>
+        <w:spacing w:line="276" w:lineRule="auto"/>
+        <w:rPr>
+          <w:rFonts w:ascii="Calibri" w:cs="Calibri" w:eastAsia="Calibri" w:hAnsi="Calibri"/>
+          <w:sz w:val="24"/>
+          <w:szCs w:val="24"/>
+        </w:rPr>
+      </w:pPr>
+      <w:r>
+        <w:rPr>
+          <w:rtl w:val="0"/>
+        </w:rPr>
+      </w:r>
+    </w:p>
+    <w:p>
+      <w:pPr>
+        <w:spacing w:line="276" w:lineRule="auto"/>
         <w:jc w:val="right"/>
         <w:rPr>
           <w:rFonts w:ascii="Calibri" w:cs="Calibri" w:eastAsia="Calibri" w:hAnsi="Calibri"/>
@@ -75,6 +101,7 @@
     </w:p>
     <w:p>
       <w:pPr>
+        <w:spacing w:line="276" w:lineRule="auto"/>
         <w:jc w:val="right"/>
         <w:rPr>
           <w:rFonts w:ascii="Calibri" w:cs="Calibri" w:eastAsia="Calibri" w:hAnsi="Calibri"/>
@@ -90,20 +117,22 @@
     </w:p>
     <w:p>
       <w:pPr>
-        <w:rPr>
-          <w:rFonts w:ascii="Calibri" w:cs="Calibri" w:eastAsia="Calibri" w:hAnsi="Calibri"/>
-          <w:sz w:val="24"/>
-          <w:szCs w:val="24"/>
-        </w:rPr>
-      </w:pPr>
-      <w:r>
-        <w:rPr>
-          <w:rtl w:val="0"/>
-        </w:rPr>
-      </w:r>
-    </w:p>
-    <w:p>
-      <w:pPr>
+        <w:spacing w:line="276" w:lineRule="auto"/>
+        <w:rPr>
+          <w:rFonts w:ascii="Calibri" w:cs="Calibri" w:eastAsia="Calibri" w:hAnsi="Calibri"/>
+          <w:sz w:val="24"/>
+          <w:szCs w:val="24"/>
+        </w:rPr>
+      </w:pPr>
+      <w:r>
+        <w:rPr>
+          <w:rtl w:val="0"/>
+        </w:rPr>
+      </w:r>
+    </w:p>
+    <w:p>
+      <w:pPr>
+        <w:spacing w:line="276" w:lineRule="auto"/>
         <w:rPr>
           <w:rFonts w:ascii="Calibri" w:cs="Calibri" w:eastAsia="Calibri" w:hAnsi="Calibri"/>
           <w:sz w:val="24"/>
@@ -122,42 +151,26 @@
     </w:p>
     <w:p>
       <w:pPr>
-        <w:rPr>
-          <w:rFonts w:ascii="Calibri" w:cs="Calibri" w:eastAsia="Calibri" w:hAnsi="Calibri"/>
-          <w:sz w:val="24"/>
-          <w:szCs w:val="24"/>
-        </w:rPr>
-      </w:pPr>
-      <w:r>
-        <w:rPr>
-          <w:rFonts w:ascii="Calibri" w:cs="Calibri" w:eastAsia="Calibri" w:hAnsi="Calibri"/>
-          <w:sz w:val="24"/>
-          <w:szCs w:val="24"/>
-          <w:rtl w:val="0"/>
-        </w:rPr>
-        <w:t xml:space="preserve">Washington </w:t>
-      </w:r>
-      <w:r>
-        <w:rPr>
-          <w:rFonts w:ascii="Calibri" w:cs="Calibri" w:eastAsia="Calibri" w:hAnsi="Calibri"/>
-          <w:sz w:val="24"/>
-          <w:szCs w:val="24"/>
-          <w:rtl w:val="0"/>
-        </w:rPr>
-        <w:t xml:space="preserve">Luís</w:t>
-      </w:r>
-      <w:r>
-        <w:rPr>
-          <w:rFonts w:ascii="Calibri" w:cs="Calibri" w:eastAsia="Calibri" w:hAnsi="Calibri"/>
-          <w:sz w:val="24"/>
-          <w:szCs w:val="24"/>
-          <w:rtl w:val="0"/>
-        </w:rPr>
-        <w:t xml:space="preserve"> Ribeiro de Carvalho Segundo</w:t>
-      </w:r>
-    </w:p>
-    <w:p>
-      <w:pPr>
+        <w:spacing w:line="276" w:lineRule="auto"/>
+        <w:rPr>
+          <w:rFonts w:ascii="Calibri" w:cs="Calibri" w:eastAsia="Calibri" w:hAnsi="Calibri"/>
+          <w:sz w:val="24"/>
+          <w:szCs w:val="24"/>
+        </w:rPr>
+      </w:pPr>
+      <w:r>
+        <w:rPr>
+          <w:rFonts w:ascii="Calibri" w:cs="Calibri" w:eastAsia="Calibri" w:hAnsi="Calibri"/>
+          <w:sz w:val="24"/>
+          <w:szCs w:val="24"/>
+          <w:rtl w:val="0"/>
+        </w:rPr>
+        <w:t xml:space="preserve">Washington Luís Ribeiro de Carvalho Segundo</w:t>
+      </w:r>
+    </w:p>
+    <w:p>
+      <w:pPr>
+        <w:spacing w:line="276" w:lineRule="auto"/>
         <w:rPr>
           <w:rFonts w:ascii="Calibri" w:cs="Calibri" w:eastAsia="Calibri" w:hAnsi="Calibri"/>
           <w:sz w:val="24"/>
@@ -176,6 +189,7 @@
     </w:p>
     <w:p>
       <w:pPr>
+        <w:spacing w:line="276" w:lineRule="auto"/>
         <w:rPr>
           <w:rFonts w:ascii="Calibri" w:cs="Calibri" w:eastAsia="Calibri" w:hAnsi="Calibri"/>
           <w:sz w:val="24"/>
@@ -194,6 +208,7 @@
     </w:p>
     <w:p>
       <w:pPr>
+        <w:spacing w:line="276" w:lineRule="auto"/>
         <w:rPr>
           <w:rFonts w:ascii="Calibri" w:cs="Calibri" w:eastAsia="Calibri" w:hAnsi="Calibri"/>
           <w:sz w:val="24"/>
@@ -212,55 +227,59 @@
     </w:p>
     <w:p>
       <w:pPr>
-        <w:rPr>
-          <w:rFonts w:ascii="Calibri" w:cs="Calibri" w:eastAsia="Calibri" w:hAnsi="Calibri"/>
-          <w:sz w:val="24"/>
-          <w:szCs w:val="24"/>
-        </w:rPr>
-      </w:pPr>
-      <w:r>
-        <w:rPr>
-          <w:rtl w:val="0"/>
-        </w:rPr>
-      </w:r>
-    </w:p>
-    <w:p>
-      <w:pPr>
-        <w:rPr>
-          <w:rFonts w:ascii="Calibri" w:cs="Calibri" w:eastAsia="Calibri" w:hAnsi="Calibri"/>
-          <w:b w:val="1"/>
-          <w:sz w:val="24"/>
-          <w:szCs w:val="24"/>
-        </w:rPr>
-      </w:pPr>
-      <w:r>
-        <w:rPr>
-          <w:rFonts w:ascii="Calibri" w:cs="Calibri" w:eastAsia="Calibri" w:hAnsi="Calibri"/>
-          <w:b w:val="1"/>
-          <w:sz w:val="24"/>
-          <w:szCs w:val="24"/>
-          <w:rtl w:val="0"/>
-        </w:rPr>
-        <w:t xml:space="preserve">Assunto: Integralização do NOME DO REPOSITÓRIO ao Portal Oasisbr</w:t>
-      </w:r>
-    </w:p>
-    <w:p>
-      <w:pPr>
-        <w:rPr>
-          <w:rFonts w:ascii="Calibri" w:cs="Calibri" w:eastAsia="Calibri" w:hAnsi="Calibri"/>
-          <w:b w:val="1"/>
-          <w:sz w:val="24"/>
-          <w:szCs w:val="24"/>
-        </w:rPr>
-      </w:pPr>
-      <w:r>
-        <w:rPr>
-          <w:rtl w:val="0"/>
-        </w:rPr>
-      </w:r>
-    </w:p>
-    <w:p>
-      <w:pPr>
+        <w:spacing w:line="276" w:lineRule="auto"/>
+        <w:rPr>
+          <w:rFonts w:ascii="Calibri" w:cs="Calibri" w:eastAsia="Calibri" w:hAnsi="Calibri"/>
+          <w:sz w:val="24"/>
+          <w:szCs w:val="24"/>
+        </w:rPr>
+      </w:pPr>
+      <w:r>
+        <w:rPr>
+          <w:rtl w:val="0"/>
+        </w:rPr>
+      </w:r>
+    </w:p>
+    <w:p>
+      <w:pPr>
+        <w:spacing w:line="276" w:lineRule="auto"/>
+        <w:rPr>
+          <w:rFonts w:ascii="Calibri" w:cs="Calibri" w:eastAsia="Calibri" w:hAnsi="Calibri"/>
+          <w:b w:val="1"/>
+          <w:sz w:val="24"/>
+          <w:szCs w:val="24"/>
+        </w:rPr>
+      </w:pPr>
+      <w:r>
+        <w:rPr>
+          <w:rFonts w:ascii="Calibri" w:cs="Calibri" w:eastAsia="Calibri" w:hAnsi="Calibri"/>
+          <w:b w:val="1"/>
+          <w:sz w:val="24"/>
+          <w:szCs w:val="24"/>
+          <w:rtl w:val="0"/>
+        </w:rPr>
+        <w:t xml:space="preserve">Assunto: Participação do NOME DO REPOSITÓRIO ao Portal Oasisbr</w:t>
+      </w:r>
+    </w:p>
+    <w:p>
+      <w:pPr>
+        <w:spacing w:line="276" w:lineRule="auto"/>
+        <w:rPr>
+          <w:rFonts w:ascii="Calibri" w:cs="Calibri" w:eastAsia="Calibri" w:hAnsi="Calibri"/>
+          <w:b w:val="1"/>
+          <w:sz w:val="24"/>
+          <w:szCs w:val="24"/>
+        </w:rPr>
+      </w:pPr>
+      <w:r>
+        <w:rPr>
+          <w:rtl w:val="0"/>
+        </w:rPr>
+      </w:r>
+    </w:p>
+    <w:p>
+      <w:pPr>
+        <w:spacing w:line="276" w:lineRule="auto"/>
         <w:rPr>
           <w:rFonts w:ascii="Calibri" w:cs="Calibri" w:eastAsia="Calibri" w:hAnsi="Calibri"/>
           <w:b w:val="1"/>
@@ -281,36 +300,39 @@
     </w:p>
     <w:p>
       <w:pPr>
-        <w:rPr>
-          <w:rFonts w:ascii="Calibri" w:cs="Calibri" w:eastAsia="Calibri" w:hAnsi="Calibri"/>
-          <w:b w:val="1"/>
-          <w:sz w:val="24"/>
-          <w:szCs w:val="24"/>
-        </w:rPr>
-      </w:pPr>
-      <w:r>
-        <w:rPr>
-          <w:rtl w:val="0"/>
-        </w:rPr>
-      </w:r>
-    </w:p>
-    <w:p>
-      <w:pPr>
-        <w:jc w:val="both"/>
-        <w:rPr>
-          <w:rFonts w:ascii="Calibri" w:cs="Calibri" w:eastAsia="Calibri" w:hAnsi="Calibri"/>
-          <w:sz w:val="24"/>
-          <w:szCs w:val="24"/>
-        </w:rPr>
-      </w:pPr>
-      <w:r>
-        <w:rPr>
-          <w:rFonts w:ascii="Calibri" w:cs="Calibri" w:eastAsia="Calibri" w:hAnsi="Calibri"/>
-          <w:sz w:val="24"/>
-          <w:szCs w:val="24"/>
-          <w:rtl w:val="0"/>
-        </w:rPr>
-        <w:t xml:space="preserve">Dirigimo-nos à Coordenação de Tratamento, Análise e Disseminação da Informação Científica (CODIC) do Instituto Brasileiro de Informação em Ciência e Tecnologia (Ibict) para oficializar a integração do </w:t>
+        <w:spacing w:line="276" w:lineRule="auto"/>
+        <w:rPr>
+          <w:rFonts w:ascii="Calibri" w:cs="Calibri" w:eastAsia="Calibri" w:hAnsi="Calibri"/>
+          <w:b w:val="1"/>
+          <w:sz w:val="24"/>
+          <w:szCs w:val="24"/>
+        </w:rPr>
+      </w:pPr>
+      <w:r>
+        <w:rPr>
+          <w:rtl w:val="0"/>
+        </w:rPr>
+      </w:r>
+    </w:p>
+    <w:p>
+      <w:pPr>
+        <w:spacing w:after="200" w:line="276" w:lineRule="auto"/>
+        <w:ind w:firstLine="720"/>
+        <w:jc w:val="both"/>
+        <w:rPr>
+          <w:rFonts w:ascii="Calibri" w:cs="Calibri" w:eastAsia="Calibri" w:hAnsi="Calibri"/>
+          <w:sz w:val="24"/>
+          <w:szCs w:val="24"/>
+        </w:rPr>
+      </w:pPr>
+      <w:r>
+        <w:rPr>
+          <w:rFonts w:ascii="Calibri" w:cs="Calibri" w:eastAsia="Calibri" w:hAnsi="Calibri"/>
+          <w:sz w:val="24"/>
+          <w:szCs w:val="24"/>
+          <w:rtl w:val="0"/>
+        </w:rPr>
+        <w:t xml:space="preserve">Dirigimo-nos à Coordenação de Tratamento, Análise e Disseminação da Informação Científica (CODIC) do Instituto Brasileiro de Informação em Ciência e Tecnologia (IBICT) para oficializar a integração do </w:t>
       </w:r>
       <w:r>
         <w:rPr>
@@ -329,41 +351,28 @@
           <w:szCs w:val="24"/>
           <w:rtl w:val="0"/>
         </w:rPr>
-        <w:t xml:space="preserve"> ao Portal Brasileiro de Publicações e Dados Científicos em Acesso Aberto (Oasisbr). </w:t>
-      </w:r>
-    </w:p>
-    <w:p>
-      <w:pPr>
-        <w:rPr>
-          <w:rFonts w:ascii="Calibri" w:cs="Calibri" w:eastAsia="Calibri" w:hAnsi="Calibri"/>
-          <w:b w:val="1"/>
-          <w:sz w:val="24"/>
-          <w:szCs w:val="24"/>
-        </w:rPr>
-      </w:pPr>
-      <w:r>
-        <w:rPr>
-          <w:rtl w:val="0"/>
-        </w:rPr>
-      </w:r>
-    </w:p>
-    <w:p>
-      <w:pPr>
-        <w:jc w:val="both"/>
-        <w:rPr>
-          <w:rFonts w:ascii="Calibri" w:cs="Calibri" w:eastAsia="Calibri" w:hAnsi="Calibri"/>
-          <w:sz w:val="24"/>
-          <w:szCs w:val="24"/>
-        </w:rPr>
-      </w:pPr>
-      <w:r>
-        <w:rPr>
-          <w:rFonts w:ascii="Calibri" w:cs="Calibri" w:eastAsia="Calibri" w:hAnsi="Calibri"/>
-          <w:sz w:val="24"/>
-          <w:szCs w:val="24"/>
-          <w:rtl w:val="0"/>
-        </w:rPr>
-        <w:t xml:space="preserve">Declaramos que o referido repositório possui documentos de natureza </w:t>
+        <w:t xml:space="preserve"> ao Portal Brasileiro de Publicações e Dados Científicos em Acesso Aberto (OASISBR). </w:t>
+      </w:r>
+    </w:p>
+    <w:p>
+      <w:pPr>
+        <w:spacing w:line="276" w:lineRule="auto"/>
+        <w:ind w:firstLine="720"/>
+        <w:jc w:val="both"/>
+        <w:rPr>
+          <w:rFonts w:ascii="Calibri" w:cs="Calibri" w:eastAsia="Calibri" w:hAnsi="Calibri"/>
+          <w:sz w:val="24"/>
+          <w:szCs w:val="24"/>
+        </w:rPr>
+      </w:pPr>
+      <w:r>
+        <w:rPr>
+          <w:rFonts w:ascii="Calibri" w:cs="Calibri" w:eastAsia="Calibri" w:hAnsi="Calibri"/>
+          <w:sz w:val="24"/>
+          <w:szCs w:val="24"/>
+          <w:rtl w:val="0"/>
+        </w:rPr>
+        <w:t xml:space="preserve">Declaramos que o referido repositório tem como finalidade a pesquisa </w:t>
       </w:r>
       <w:r>
         <w:rPr>
@@ -382,7 +391,7 @@
           <w:szCs w:val="24"/>
           <w:rtl w:val="0"/>
         </w:rPr>
-        <w:t xml:space="preserve"> disponibilizados </w:t>
+        <w:t xml:space="preserve">, onde serão disponibilizados </w:t>
       </w:r>
       <w:r>
         <w:rPr>
@@ -420,26 +429,69 @@
           <w:szCs w:val="24"/>
           <w:rtl w:val="0"/>
         </w:rPr>
-        <w:t xml:space="preserve">, salvo indicação contrária. Declaramos ainda que os autores de todos os documentos disponibilizados estão cientes de que é permitido acesso aberto a suas publicações.</w:t>
-      </w:r>
-    </w:p>
-    <w:p>
-      <w:pPr>
-        <w:jc w:val="both"/>
-        <w:rPr>
-          <w:rFonts w:ascii="Calibri" w:cs="Calibri" w:eastAsia="Calibri" w:hAnsi="Calibri"/>
-          <w:sz w:val="24"/>
-          <w:szCs w:val="24"/>
-        </w:rPr>
-      </w:pPr>
-      <w:r>
-        <w:rPr>
-          <w:rtl w:val="0"/>
-        </w:rPr>
-      </w:r>
-    </w:p>
-    <w:p>
-      <w:pPr>
+        <w:t xml:space="preserve">, salvo indicação contrária. Salienta-se que os autores dos documentos cedidos consentem acerca do acesso aberto às suas publicações.</w:t>
+      </w:r>
+    </w:p>
+    <w:p>
+      <w:pPr>
+        <w:spacing w:after="240" w:before="240" w:line="276" w:lineRule="auto"/>
+        <w:ind w:firstLine="720"/>
+        <w:jc w:val="both"/>
+        <w:rPr>
+          <w:rFonts w:ascii="Calibri" w:cs="Calibri" w:eastAsia="Calibri" w:hAnsi="Calibri"/>
+          <w:sz w:val="24"/>
+          <w:szCs w:val="24"/>
+        </w:rPr>
+      </w:pPr>
+      <w:r>
+        <w:rPr>
+          <w:rFonts w:ascii="Calibri" w:cs="Calibri" w:eastAsia="Calibri" w:hAnsi="Calibri"/>
+          <w:sz w:val="24"/>
+          <w:szCs w:val="24"/>
+          <w:rtl w:val="0"/>
+        </w:rPr>
+        <w:t xml:space="preserve">As permissões para acesso ao documento/conjunto de dados é de expressa responsabilidade da instituição coletada. </w:t>
+      </w:r>
+    </w:p>
+    <w:p>
+      <w:pPr>
+        <w:spacing w:line="276" w:lineRule="auto"/>
+        <w:jc w:val="both"/>
+        <w:rPr>
+          <w:rFonts w:ascii="Calibri" w:cs="Calibri" w:eastAsia="Calibri" w:hAnsi="Calibri"/>
+          <w:sz w:val="24"/>
+          <w:szCs w:val="24"/>
+        </w:rPr>
+      </w:pPr>
+      <w:r>
+        <w:rPr>
+          <w:rFonts w:ascii="Calibri" w:cs="Calibri" w:eastAsia="Calibri" w:hAnsi="Calibri"/>
+          <w:sz w:val="24"/>
+          <w:szCs w:val="24"/>
+          <w:rtl w:val="0"/>
+        </w:rPr>
+        <w:t xml:space="preserve"> </w:t>
+      </w:r>
+    </w:p>
+    <w:p>
+      <w:pPr>
+        <w:spacing w:line="276" w:lineRule="auto"/>
+        <w:jc w:val="both"/>
+        <w:rPr>
+          <w:rFonts w:ascii="Calibri" w:cs="Calibri" w:eastAsia="Calibri" w:hAnsi="Calibri"/>
+          <w:sz w:val="24"/>
+          <w:szCs w:val="24"/>
+        </w:rPr>
+      </w:pPr>
+      <w:r>
+        <w:rPr>
+          <w:rtl w:val="0"/>
+        </w:rPr>
+      </w:r>
+    </w:p>
+    <w:p>
+      <w:pPr>
+        <w:spacing w:line="276" w:lineRule="auto"/>
         <w:jc w:val="both"/>
         <w:rPr>
           <w:rFonts w:ascii="Calibri" w:cs="Calibri" w:eastAsia="Calibri" w:hAnsi="Calibri"/>
@@ -461,21 +513,23 @@
     </w:p>
     <w:p>
       <w:pPr>
-        <w:jc w:val="both"/>
-        <w:rPr>
-          <w:rFonts w:ascii="Calibri" w:cs="Calibri" w:eastAsia="Calibri" w:hAnsi="Calibri"/>
-          <w:sz w:val="24"/>
-          <w:szCs w:val="24"/>
-        </w:rPr>
-      </w:pPr>
-      <w:r>
-        <w:rPr>
-          <w:rtl w:val="0"/>
-        </w:rPr>
-      </w:r>
-    </w:p>
-    <w:p>
-      <w:pPr>
+        <w:spacing w:line="276" w:lineRule="auto"/>
+        <w:jc w:val="both"/>
+        <w:rPr>
+          <w:rFonts w:ascii="Calibri" w:cs="Calibri" w:eastAsia="Calibri" w:hAnsi="Calibri"/>
+          <w:sz w:val="24"/>
+          <w:szCs w:val="24"/>
+        </w:rPr>
+      </w:pPr>
+      <w:r>
+        <w:rPr>
+          <w:rtl w:val="0"/>
+        </w:rPr>
+      </w:r>
+    </w:p>
+    <w:p>
+      <w:pPr>
+        <w:spacing w:line="276" w:lineRule="auto"/>
         <w:jc w:val="both"/>
         <w:rPr>
           <w:rFonts w:ascii="Calibri" w:cs="Calibri" w:eastAsia="Calibri" w:hAnsi="Calibri"/>
@@ -497,22 +551,24 @@
     </w:p>
     <w:p>
       <w:pPr>
-        <w:jc w:val="both"/>
-        <w:rPr>
-          <w:rFonts w:ascii="Calibri" w:cs="Calibri" w:eastAsia="Calibri" w:hAnsi="Calibri"/>
-          <w:b w:val="1"/>
-          <w:sz w:val="24"/>
-          <w:szCs w:val="24"/>
-        </w:rPr>
-      </w:pPr>
-      <w:r>
-        <w:rPr>
-          <w:rtl w:val="0"/>
-        </w:rPr>
-      </w:r>
-    </w:p>
-    <w:p>
-      <w:pPr>
+        <w:spacing w:line="276" w:lineRule="auto"/>
+        <w:jc w:val="both"/>
+        <w:rPr>
+          <w:rFonts w:ascii="Calibri" w:cs="Calibri" w:eastAsia="Calibri" w:hAnsi="Calibri"/>
+          <w:b w:val="1"/>
+          <w:sz w:val="24"/>
+          <w:szCs w:val="24"/>
+        </w:rPr>
+      </w:pPr>
+      <w:r>
+        <w:rPr>
+          <w:rtl w:val="0"/>
+        </w:rPr>
+      </w:r>
+    </w:p>
+    <w:p>
+      <w:pPr>
+        <w:spacing w:line="276" w:lineRule="auto"/>
         <w:jc w:val="both"/>
         <w:rPr>
           <w:rFonts w:ascii="Calibri" w:cs="Calibri" w:eastAsia="Calibri" w:hAnsi="Calibri"/>
@@ -534,66 +590,71 @@
     </w:p>
     <w:p>
       <w:pPr>
-        <w:jc w:val="both"/>
-        <w:rPr>
-          <w:rFonts w:ascii="Calibri" w:cs="Calibri" w:eastAsia="Calibri" w:hAnsi="Calibri"/>
-          <w:sz w:val="24"/>
-          <w:szCs w:val="24"/>
-        </w:rPr>
-      </w:pPr>
-      <w:r>
-        <w:rPr>
-          <w:rtl w:val="0"/>
-        </w:rPr>
-      </w:r>
-    </w:p>
-    <w:p>
-      <w:pPr>
-        <w:jc w:val="both"/>
-        <w:rPr>
-          <w:rFonts w:ascii="Calibri" w:cs="Calibri" w:eastAsia="Calibri" w:hAnsi="Calibri"/>
-          <w:sz w:val="24"/>
-          <w:szCs w:val="24"/>
-        </w:rPr>
-      </w:pPr>
-      <w:r>
-        <w:rPr>
-          <w:rtl w:val="0"/>
-        </w:rPr>
-      </w:r>
-    </w:p>
-    <w:p>
-      <w:pPr>
-        <w:jc w:val="both"/>
-        <w:rPr>
-          <w:rFonts w:ascii="Calibri" w:cs="Calibri" w:eastAsia="Calibri" w:hAnsi="Calibri"/>
-          <w:sz w:val="24"/>
-          <w:szCs w:val="24"/>
-        </w:rPr>
-      </w:pPr>
-      <w:r>
-        <w:rPr>
-          <w:rtl w:val="0"/>
-        </w:rPr>
-      </w:r>
-    </w:p>
-    <w:p>
-      <w:pPr>
-        <w:jc w:val="both"/>
-        <w:rPr>
-          <w:rFonts w:ascii="Calibri" w:cs="Calibri" w:eastAsia="Calibri" w:hAnsi="Calibri"/>
-          <w:sz w:val="24"/>
-          <w:szCs w:val="24"/>
-        </w:rPr>
-      </w:pPr>
-      <w:r>
-        <w:rPr>
-          <w:rtl w:val="0"/>
-        </w:rPr>
-      </w:r>
-    </w:p>
-    <w:p>
-      <w:pPr>
+        <w:spacing w:line="276" w:lineRule="auto"/>
+        <w:jc w:val="both"/>
+        <w:rPr>
+          <w:rFonts w:ascii="Calibri" w:cs="Calibri" w:eastAsia="Calibri" w:hAnsi="Calibri"/>
+          <w:sz w:val="24"/>
+          <w:szCs w:val="24"/>
+        </w:rPr>
+      </w:pPr>
+      <w:r>
+        <w:rPr>
+          <w:rtl w:val="0"/>
+        </w:rPr>
+      </w:r>
+    </w:p>
+    <w:p>
+      <w:pPr>
+        <w:spacing w:line="276" w:lineRule="auto"/>
+        <w:jc w:val="both"/>
+        <w:rPr>
+          <w:rFonts w:ascii="Calibri" w:cs="Calibri" w:eastAsia="Calibri" w:hAnsi="Calibri"/>
+          <w:sz w:val="24"/>
+          <w:szCs w:val="24"/>
+        </w:rPr>
+      </w:pPr>
+      <w:r>
+        <w:rPr>
+          <w:rtl w:val="0"/>
+        </w:rPr>
+      </w:r>
+    </w:p>
+    <w:p>
+      <w:pPr>
+        <w:spacing w:line="276" w:lineRule="auto"/>
+        <w:jc w:val="both"/>
+        <w:rPr>
+          <w:rFonts w:ascii="Calibri" w:cs="Calibri" w:eastAsia="Calibri" w:hAnsi="Calibri"/>
+          <w:sz w:val="24"/>
+          <w:szCs w:val="24"/>
+        </w:rPr>
+      </w:pPr>
+      <w:r>
+        <w:rPr>
+          <w:rtl w:val="0"/>
+        </w:rPr>
+      </w:r>
+    </w:p>
+    <w:p>
+      <w:pPr>
+        <w:spacing w:line="276" w:lineRule="auto"/>
+        <w:jc w:val="both"/>
+        <w:rPr>
+          <w:rFonts w:ascii="Calibri" w:cs="Calibri" w:eastAsia="Calibri" w:hAnsi="Calibri"/>
+          <w:sz w:val="24"/>
+          <w:szCs w:val="24"/>
+        </w:rPr>
+      </w:pPr>
+      <w:r>
+        <w:rPr>
+          <w:rtl w:val="0"/>
+        </w:rPr>
+      </w:r>
+    </w:p>
+    <w:p>
+      <w:pPr>
+        <w:spacing w:line="276" w:lineRule="auto"/>
         <w:jc w:val="both"/>
         <w:rPr>
           <w:rFonts w:ascii="Calibri" w:cs="Calibri" w:eastAsia="Calibri" w:hAnsi="Calibri"/>
@@ -615,22 +676,24 @@
     </w:p>
     <w:p>
       <w:pPr>
-        <w:jc w:val="both"/>
-        <w:rPr>
-          <w:rFonts w:ascii="Calibri" w:cs="Calibri" w:eastAsia="Calibri" w:hAnsi="Calibri"/>
-          <w:b w:val="1"/>
-          <w:sz w:val="24"/>
-          <w:szCs w:val="24"/>
-        </w:rPr>
-      </w:pPr>
-      <w:r>
-        <w:rPr>
-          <w:rtl w:val="0"/>
-        </w:rPr>
-      </w:r>
-    </w:p>
-    <w:p>
-      <w:pPr>
+        <w:spacing w:line="276" w:lineRule="auto"/>
+        <w:jc w:val="both"/>
+        <w:rPr>
+          <w:rFonts w:ascii="Calibri" w:cs="Calibri" w:eastAsia="Calibri" w:hAnsi="Calibri"/>
+          <w:b w:val="1"/>
+          <w:sz w:val="24"/>
+          <w:szCs w:val="24"/>
+        </w:rPr>
+      </w:pPr>
+      <w:r>
+        <w:rPr>
+          <w:rtl w:val="0"/>
+        </w:rPr>
+      </w:r>
+    </w:p>
+    <w:p>
+      <w:pPr>
+        <w:spacing w:line="276" w:lineRule="auto"/>
         <w:jc w:val="both"/>
         <w:rPr>
           <w:rFonts w:ascii="Calibri" w:cs="Calibri" w:eastAsia="Calibri" w:hAnsi="Calibri"/>
@@ -652,22 +715,24 @@
     </w:p>
     <w:p>
       <w:pPr>
-        <w:jc w:val="both"/>
-        <w:rPr>
-          <w:rFonts w:ascii="Calibri" w:cs="Calibri" w:eastAsia="Calibri" w:hAnsi="Calibri"/>
-          <w:b w:val="1"/>
-          <w:sz w:val="24"/>
-          <w:szCs w:val="24"/>
-        </w:rPr>
-      </w:pPr>
-      <w:r>
-        <w:rPr>
-          <w:rtl w:val="0"/>
-        </w:rPr>
-      </w:r>
-    </w:p>
-    <w:p>
-      <w:pPr>
+        <w:spacing w:line="276" w:lineRule="auto"/>
+        <w:jc w:val="both"/>
+        <w:rPr>
+          <w:rFonts w:ascii="Calibri" w:cs="Calibri" w:eastAsia="Calibri" w:hAnsi="Calibri"/>
+          <w:b w:val="1"/>
+          <w:sz w:val="24"/>
+          <w:szCs w:val="24"/>
+        </w:rPr>
+      </w:pPr>
+      <w:r>
+        <w:rPr>
+          <w:rtl w:val="0"/>
+        </w:rPr>
+      </w:r>
+    </w:p>
+    <w:p>
+      <w:pPr>
+        <w:spacing w:line="276" w:lineRule="auto"/>
         <w:jc w:val="both"/>
         <w:rPr>
           <w:rFonts w:ascii="Calibri" w:cs="Calibri" w:eastAsia="Calibri" w:hAnsi="Calibri"/>
@@ -689,22 +754,24 @@
     </w:p>
     <w:p>
       <w:pPr>
-        <w:jc w:val="both"/>
-        <w:rPr>
-          <w:rFonts w:ascii="Calibri" w:cs="Calibri" w:eastAsia="Calibri" w:hAnsi="Calibri"/>
-          <w:b w:val="1"/>
-          <w:sz w:val="24"/>
-          <w:szCs w:val="24"/>
-        </w:rPr>
-      </w:pPr>
-      <w:r>
-        <w:rPr>
-          <w:rtl w:val="0"/>
-        </w:rPr>
-      </w:r>
-    </w:p>
-    <w:p>
-      <w:pPr>
+        <w:spacing w:line="276" w:lineRule="auto"/>
+        <w:jc w:val="both"/>
+        <w:rPr>
+          <w:rFonts w:ascii="Calibri" w:cs="Calibri" w:eastAsia="Calibri" w:hAnsi="Calibri"/>
+          <w:b w:val="1"/>
+          <w:sz w:val="24"/>
+          <w:szCs w:val="24"/>
+        </w:rPr>
+      </w:pPr>
+      <w:r>
+        <w:rPr>
+          <w:rtl w:val="0"/>
+        </w:rPr>
+      </w:r>
+    </w:p>
+    <w:p>
+      <w:pPr>
+        <w:spacing w:line="276" w:lineRule="auto"/>
         <w:jc w:val="both"/>
         <w:rPr>
           <w:rFonts w:ascii="Calibri" w:cs="Calibri" w:eastAsia="Calibri" w:hAnsi="Calibri"/>
@@ -726,22 +793,24 @@
     </w:p>
     <w:p>
       <w:pPr>
-        <w:jc w:val="both"/>
-        <w:rPr>
-          <w:rFonts w:ascii="Calibri" w:cs="Calibri" w:eastAsia="Calibri" w:hAnsi="Calibri"/>
-          <w:b w:val="1"/>
-          <w:sz w:val="24"/>
-          <w:szCs w:val="24"/>
-        </w:rPr>
-      </w:pPr>
-      <w:r>
-        <w:rPr>
-          <w:rtl w:val="0"/>
-        </w:rPr>
-      </w:r>
-    </w:p>
-    <w:p>
-      <w:pPr>
+        <w:spacing w:line="276" w:lineRule="auto"/>
+        <w:jc w:val="both"/>
+        <w:rPr>
+          <w:rFonts w:ascii="Calibri" w:cs="Calibri" w:eastAsia="Calibri" w:hAnsi="Calibri"/>
+          <w:b w:val="1"/>
+          <w:sz w:val="24"/>
+          <w:szCs w:val="24"/>
+        </w:rPr>
+      </w:pPr>
+      <w:r>
+        <w:rPr>
+          <w:rtl w:val="0"/>
+        </w:rPr>
+      </w:r>
+    </w:p>
+    <w:p>
+      <w:pPr>
+        <w:spacing w:line="276" w:lineRule="auto"/>
         <w:jc w:val="both"/>
         <w:rPr>
           <w:rFonts w:ascii="Calibri" w:cs="Calibri" w:eastAsia="Calibri" w:hAnsi="Calibri"/>
@@ -763,81 +832,87 @@
     </w:p>
     <w:p>
       <w:pPr>
-        <w:jc w:val="both"/>
-        <w:rPr>
-          <w:rFonts w:ascii="Calibri" w:cs="Calibri" w:eastAsia="Calibri" w:hAnsi="Calibri"/>
-          <w:sz w:val="24"/>
-          <w:szCs w:val="24"/>
-        </w:rPr>
-      </w:pPr>
-      <w:r>
-        <w:rPr>
-          <w:rtl w:val="0"/>
-        </w:rPr>
-      </w:r>
-    </w:p>
-    <w:p>
-      <w:pPr>
-        <w:jc w:val="both"/>
-        <w:rPr>
-          <w:rFonts w:ascii="Calibri" w:cs="Calibri" w:eastAsia="Calibri" w:hAnsi="Calibri"/>
-          <w:sz w:val="24"/>
-          <w:szCs w:val="24"/>
-        </w:rPr>
-      </w:pPr>
-      <w:r>
-        <w:rPr>
-          <w:rtl w:val="0"/>
-        </w:rPr>
-      </w:r>
-    </w:p>
-    <w:p>
-      <w:pPr>
-        <w:rPr>
-          <w:rFonts w:ascii="Calibri" w:cs="Calibri" w:eastAsia="Calibri" w:hAnsi="Calibri"/>
-          <w:b w:val="1"/>
-          <w:sz w:val="24"/>
-          <w:szCs w:val="24"/>
-        </w:rPr>
-      </w:pPr>
-      <w:r>
-        <w:rPr>
-          <w:rtl w:val="0"/>
-        </w:rPr>
-      </w:r>
-    </w:p>
-    <w:p>
-      <w:pPr>
-        <w:rPr>
-          <w:rFonts w:ascii="Calibri" w:cs="Calibri" w:eastAsia="Calibri" w:hAnsi="Calibri"/>
-          <w:b w:val="1"/>
-          <w:sz w:val="24"/>
-          <w:szCs w:val="24"/>
-        </w:rPr>
-      </w:pPr>
-      <w:r>
-        <w:rPr>
-          <w:rtl w:val="0"/>
-        </w:rPr>
-      </w:r>
-    </w:p>
-    <w:p>
-      <w:pPr>
-        <w:rPr>
-          <w:rFonts w:ascii="Calibri" w:cs="Calibri" w:eastAsia="Calibri" w:hAnsi="Calibri"/>
-          <w:b w:val="1"/>
-          <w:sz w:val="24"/>
-          <w:szCs w:val="24"/>
-        </w:rPr>
-      </w:pPr>
-      <w:r>
-        <w:rPr>
-          <w:rtl w:val="0"/>
-        </w:rPr>
-      </w:r>
-    </w:p>
-    <w:p>
-      <w:pPr>
+        <w:spacing w:line="276" w:lineRule="auto"/>
+        <w:jc w:val="both"/>
+        <w:rPr>
+          <w:rFonts w:ascii="Calibri" w:cs="Calibri" w:eastAsia="Calibri" w:hAnsi="Calibri"/>
+          <w:sz w:val="24"/>
+          <w:szCs w:val="24"/>
+        </w:rPr>
+      </w:pPr>
+      <w:r>
+        <w:rPr>
+          <w:rtl w:val="0"/>
+        </w:rPr>
+      </w:r>
+    </w:p>
+    <w:p>
+      <w:pPr>
+        <w:spacing w:line="276" w:lineRule="auto"/>
+        <w:jc w:val="both"/>
+        <w:rPr>
+          <w:rFonts w:ascii="Calibri" w:cs="Calibri" w:eastAsia="Calibri" w:hAnsi="Calibri"/>
+          <w:sz w:val="24"/>
+          <w:szCs w:val="24"/>
+        </w:rPr>
+      </w:pPr>
+      <w:r>
+        <w:rPr>
+          <w:rtl w:val="0"/>
+        </w:rPr>
+      </w:r>
+    </w:p>
+    <w:p>
+      <w:pPr>
+        <w:spacing w:line="276" w:lineRule="auto"/>
+        <w:rPr>
+          <w:rFonts w:ascii="Calibri" w:cs="Calibri" w:eastAsia="Calibri" w:hAnsi="Calibri"/>
+          <w:b w:val="1"/>
+          <w:sz w:val="24"/>
+          <w:szCs w:val="24"/>
+        </w:rPr>
+      </w:pPr>
+      <w:r>
+        <w:rPr>
+          <w:rtl w:val="0"/>
+        </w:rPr>
+      </w:r>
+    </w:p>
+    <w:p>
+      <w:pPr>
+        <w:spacing w:line="276" w:lineRule="auto"/>
+        <w:rPr>
+          <w:rFonts w:ascii="Calibri" w:cs="Calibri" w:eastAsia="Calibri" w:hAnsi="Calibri"/>
+          <w:b w:val="1"/>
+          <w:sz w:val="24"/>
+          <w:szCs w:val="24"/>
+        </w:rPr>
+      </w:pPr>
+      <w:r>
+        <w:rPr>
+          <w:rtl w:val="0"/>
+        </w:rPr>
+      </w:r>
+    </w:p>
+    <w:p>
+      <w:pPr>
+        <w:spacing w:line="276" w:lineRule="auto"/>
+        <w:rPr>
+          <w:rFonts w:ascii="Calibri" w:cs="Calibri" w:eastAsia="Calibri" w:hAnsi="Calibri"/>
+          <w:b w:val="1"/>
+          <w:sz w:val="24"/>
+          <w:szCs w:val="24"/>
+        </w:rPr>
+      </w:pPr>
+      <w:r>
+        <w:rPr>
+          <w:rtl w:val="0"/>
+        </w:rPr>
+      </w:r>
+    </w:p>
+    <w:p>
+      <w:pPr>
+        <w:spacing w:line="276" w:lineRule="auto"/>
         <w:rPr>
           <w:rFonts w:ascii="Calibri" w:cs="Calibri" w:eastAsia="Calibri" w:hAnsi="Calibri"/>
           <w:sz w:val="24"/>
@@ -856,34 +931,37 @@
     </w:p>
     <w:p>
       <w:pPr>
-        <w:rPr>
-          <w:rFonts w:ascii="Calibri" w:cs="Calibri" w:eastAsia="Calibri" w:hAnsi="Calibri"/>
-          <w:sz w:val="24"/>
-          <w:szCs w:val="24"/>
-        </w:rPr>
-      </w:pPr>
-      <w:r>
-        <w:rPr>
-          <w:rtl w:val="0"/>
-        </w:rPr>
-      </w:r>
-    </w:p>
-    <w:p>
-      <w:pPr>
-        <w:rPr>
-          <w:rFonts w:ascii="Calibri" w:cs="Calibri" w:eastAsia="Calibri" w:hAnsi="Calibri"/>
-          <w:sz w:val="24"/>
-          <w:szCs w:val="24"/>
-        </w:rPr>
-      </w:pPr>
-      <w:r>
-        <w:rPr>
-          <w:rtl w:val="0"/>
-        </w:rPr>
-      </w:r>
-    </w:p>
-    <w:p>
-      <w:pPr>
+        <w:spacing w:line="276" w:lineRule="auto"/>
+        <w:rPr>
+          <w:rFonts w:ascii="Calibri" w:cs="Calibri" w:eastAsia="Calibri" w:hAnsi="Calibri"/>
+          <w:sz w:val="24"/>
+          <w:szCs w:val="24"/>
+        </w:rPr>
+      </w:pPr>
+      <w:r>
+        <w:rPr>
+          <w:rtl w:val="0"/>
+        </w:rPr>
+      </w:r>
+    </w:p>
+    <w:p>
+      <w:pPr>
+        <w:spacing w:line="276" w:lineRule="auto"/>
+        <w:rPr>
+          <w:rFonts w:ascii="Calibri" w:cs="Calibri" w:eastAsia="Calibri" w:hAnsi="Calibri"/>
+          <w:sz w:val="24"/>
+          <w:szCs w:val="24"/>
+        </w:rPr>
+      </w:pPr>
+      <w:r>
+        <w:rPr>
+          <w:rtl w:val="0"/>
+        </w:rPr>
+      </w:r>
+    </w:p>
+    <w:p>
+      <w:pPr>
+        <w:spacing w:line="276" w:lineRule="auto"/>
         <w:rPr>
           <w:rFonts w:ascii="Calibri" w:cs="Calibri" w:eastAsia="Calibri" w:hAnsi="Calibri"/>
           <w:sz w:val="24"/>
@@ -902,48 +980,52 @@
     </w:p>
     <w:p>
       <w:pPr>
-        <w:rPr>
-          <w:rFonts w:ascii="Calibri" w:cs="Calibri" w:eastAsia="Calibri" w:hAnsi="Calibri"/>
-          <w:sz w:val="24"/>
-          <w:szCs w:val="24"/>
-        </w:rPr>
-      </w:pPr>
-      <w:r>
-        <w:rPr>
-          <w:rtl w:val="0"/>
-        </w:rPr>
-      </w:r>
-    </w:p>
-    <w:p>
-      <w:pPr>
-        <w:rPr>
-          <w:rFonts w:ascii="Calibri" w:cs="Calibri" w:eastAsia="Calibri" w:hAnsi="Calibri"/>
-          <w:sz w:val="24"/>
-          <w:szCs w:val="24"/>
-        </w:rPr>
-      </w:pPr>
-      <w:r>
-        <w:rPr>
-          <w:rtl w:val="0"/>
-        </w:rPr>
-      </w:r>
-    </w:p>
-    <w:p>
-      <w:pPr>
-        <w:rPr>
-          <w:rFonts w:ascii="Calibri" w:cs="Calibri" w:eastAsia="Calibri" w:hAnsi="Calibri"/>
-          <w:sz w:val="24"/>
-          <w:szCs w:val="24"/>
-        </w:rPr>
-      </w:pPr>
-      <w:r>
-        <w:rPr>
-          <w:rtl w:val="0"/>
-        </w:rPr>
-      </w:r>
-    </w:p>
-    <w:p>
-      <w:pPr>
+        <w:spacing w:line="276" w:lineRule="auto"/>
+        <w:rPr>
+          <w:rFonts w:ascii="Calibri" w:cs="Calibri" w:eastAsia="Calibri" w:hAnsi="Calibri"/>
+          <w:sz w:val="24"/>
+          <w:szCs w:val="24"/>
+        </w:rPr>
+      </w:pPr>
+      <w:r>
+        <w:rPr>
+          <w:rtl w:val="0"/>
+        </w:rPr>
+      </w:r>
+    </w:p>
+    <w:p>
+      <w:pPr>
+        <w:spacing w:line="276" w:lineRule="auto"/>
+        <w:rPr>
+          <w:rFonts w:ascii="Calibri" w:cs="Calibri" w:eastAsia="Calibri" w:hAnsi="Calibri"/>
+          <w:sz w:val="24"/>
+          <w:szCs w:val="24"/>
+        </w:rPr>
+      </w:pPr>
+      <w:r>
+        <w:rPr>
+          <w:rtl w:val="0"/>
+        </w:rPr>
+      </w:r>
+    </w:p>
+    <w:p>
+      <w:pPr>
+        <w:spacing w:line="276" w:lineRule="auto"/>
+        <w:rPr>
+          <w:rFonts w:ascii="Calibri" w:cs="Calibri" w:eastAsia="Calibri" w:hAnsi="Calibri"/>
+          <w:sz w:val="24"/>
+          <w:szCs w:val="24"/>
+        </w:rPr>
+      </w:pPr>
+      <w:r>
+        <w:rPr>
+          <w:rtl w:val="0"/>
+        </w:rPr>
+      </w:r>
+    </w:p>
+    <w:p>
+      <w:pPr>
+        <w:spacing w:line="276" w:lineRule="auto"/>
         <w:rPr>
           <w:rFonts w:ascii="Calibri" w:cs="Calibri" w:eastAsia="Calibri" w:hAnsi="Calibri"/>
           <w:sz w:val="24"/>
@@ -962,6 +1044,7 @@
     </w:p>
     <w:p>
       <w:pPr>
+        <w:spacing w:line="276" w:lineRule="auto"/>
         <w:rPr>
           <w:rFonts w:ascii="Calibri" w:cs="Calibri" w:eastAsia="Calibri" w:hAnsi="Calibri"/>
           <w:sz w:val="24"/>
@@ -976,6 +1059,31 @@
           <w:rtl w:val="0"/>
         </w:rPr>
         <w:t xml:space="preserve">[CARGO DO REMETENTE]</w:t>
+      </w:r>
+    </w:p>
+    <w:p>
+      <w:pPr>
+        <w:spacing w:line="276" w:lineRule="auto"/>
+        <w:rPr>
+          <w:rFonts w:ascii="Calibri" w:cs="Calibri" w:eastAsia="Calibri" w:hAnsi="Calibri"/>
+          <w:sz w:val="24"/>
+          <w:szCs w:val="24"/>
+        </w:rPr>
+      </w:pPr>
+      <w:r>
+        <w:rPr>
+          <w:rtl w:val="0"/>
+        </w:rPr>
+      </w:r>
+    </w:p>
+    <w:p>
+      <w:pPr>
+        <w:rPr/>
+      </w:pPr>
+      <w:r>
+        <w:rPr>
+          <w:rtl w:val="0"/>
+        </w:rPr>
       </w:r>
     </w:p>
     <w:p>

</xml_diff>